<commit_message>
Updated how parsing is done, using Postfix and then processing
</commit_message>
<xml_diff>
--- a/Documents/Rules for dynamic math in text format for Lynx.docx
+++ b/Documents/Rules for dynamic math in text format for Lynx.docx
@@ -89,6 +89,24 @@
           <w:lang w:val="en-US"/>
         </w:rPr>
         <w:t>se letters for its designation</w:t>
+      </w:r>
+    </w:p>
+    <w:p>
+      <w:pPr>
+        <w:pStyle w:val="Liststycke"/>
+        <w:numPr>
+          <w:ilvl w:val="0"/>
+          <w:numId w:val="1"/>
+        </w:numPr>
+        <w:rPr>
+          <w:lang w:val="en-US"/>
+        </w:rPr>
+      </w:pPr>
+      <w:r>
+        <w:rPr>
+          <w:lang w:val="en-US"/>
+        </w:rPr>
+        <w:t>The designation may only be one character long</w:t>
       </w:r>
     </w:p>
     <w:p>

</xml_diff>

<commit_message>
Test of Strict Long Transcation of Git
</commit_message>
<xml_diff>
--- a/Documents/Rules for dynamic math in text format for Lynx.docx
+++ b/Documents/Rules for dynamic math in text format for Lynx.docx
@@ -149,6 +149,26 @@
           <w:lang w:val="en-US"/>
         </w:rPr>
         <w:t xml:space="preserve">e must be defined on its own line </w:t>
+      </w:r>
+    </w:p>
+    <w:p>
+      <w:pPr>
+        <w:rPr>
+          <w:lang w:val="en-US"/>
+        </w:rPr>
+      </w:pPr>
+    </w:p>
+    <w:p>
+      <w:pPr>
+        <w:rPr>
+          <w:lang w:val="en-US"/>
+        </w:rPr>
+      </w:pPr>
+      <w:r>
+        <w:rPr>
+          <w:lang w:val="en-US"/>
+        </w:rPr>
+        <w:t>New test line</w:t>
       </w:r>
       <w:bookmarkStart w:id="0" w:name="_GoBack"/>
       <w:bookmarkEnd w:id="0"/>

</xml_diff>